<commit_message>
Pages: Index, About, Contact - Checked resource files, position name, deleted remaining - added leave_email to service_serve
</commit_message>
<xml_diff>
--- a/yii2/vendor/admapp/resources/ADEIA_ANATROFIS_TEKNOY_201606.docx
+++ b/yii2/vendor/admapp/resources/ADEIA_ANATROFIS_TEKNOY_201606.docx
@@ -344,14 +344,45 @@
         </w:rPr>
         <w:t xml:space="preserve"> </w:t>
       </w:r>
-      <w:r>
-        <w:rPr>
-          <w:rFonts w:ascii="Calibri" w:hAnsi="Calibri" w:cs="Calibri"/>
-          <w:b/>
-          <w:bCs/>
-          <w:szCs w:val="24"/>
-        </w:rPr>
-        <w:t xml:space="preserve">Αριθμ. Πρωτ.: </w:t>
+      <w:proofErr w:type="spellStart"/>
+      <w:r>
+        <w:rPr>
+          <w:rFonts w:ascii="Calibri" w:hAnsi="Calibri" w:cs="Calibri"/>
+          <w:b/>
+          <w:bCs/>
+          <w:szCs w:val="24"/>
+        </w:rPr>
+        <w:t>Αριθμ</w:t>
+      </w:r>
+      <w:proofErr w:type="spellEnd"/>
+      <w:r>
+        <w:rPr>
+          <w:rFonts w:ascii="Calibri" w:hAnsi="Calibri" w:cs="Calibri"/>
+          <w:b/>
+          <w:bCs/>
+          <w:szCs w:val="24"/>
+        </w:rPr>
+        <w:t xml:space="preserve">. </w:t>
+      </w:r>
+      <w:proofErr w:type="spellStart"/>
+      <w:r>
+        <w:rPr>
+          <w:rFonts w:ascii="Calibri" w:hAnsi="Calibri" w:cs="Calibri"/>
+          <w:b/>
+          <w:bCs/>
+          <w:szCs w:val="24"/>
+        </w:rPr>
+        <w:t>Πρωτ</w:t>
+      </w:r>
+      <w:proofErr w:type="spellEnd"/>
+      <w:r>
+        <w:rPr>
+          <w:rFonts w:ascii="Calibri" w:hAnsi="Calibri" w:cs="Calibri"/>
+          <w:b/>
+          <w:bCs/>
+          <w:szCs w:val="24"/>
+        </w:rPr>
+        <w:t xml:space="preserve">.: </w:t>
       </w:r>
       <w:r>
         <w:rPr>
@@ -554,21 +585,59 @@
           <w:szCs w:val="24"/>
         </w:rPr>
       </w:pPr>
-      <w:r>
-        <w:rPr>
-          <w:rFonts w:ascii="Calibri" w:hAnsi="Calibri" w:cs="Calibri"/>
-          <w:b/>
-          <w:bCs/>
-          <w:szCs w:val="24"/>
-        </w:rPr>
-        <w:t>Ταχ. Δ/νση</w:t>
-      </w:r>
-      <w:r>
-        <w:rPr>
-          <w:rFonts w:ascii="Calibri" w:hAnsi="Calibri" w:cs="Calibri"/>
-          <w:szCs w:val="24"/>
-        </w:rPr>
-        <w:t xml:space="preserve">     : Λ. Κνωσσού 6</w:t>
+      <w:proofErr w:type="spellStart"/>
+      <w:r>
+        <w:rPr>
+          <w:rFonts w:ascii="Calibri" w:hAnsi="Calibri" w:cs="Calibri"/>
+          <w:b/>
+          <w:bCs/>
+          <w:szCs w:val="24"/>
+        </w:rPr>
+        <w:t>Ταχ</w:t>
+      </w:r>
+      <w:proofErr w:type="spellEnd"/>
+      <w:r>
+        <w:rPr>
+          <w:rFonts w:ascii="Calibri" w:hAnsi="Calibri" w:cs="Calibri"/>
+          <w:b/>
+          <w:bCs/>
+          <w:szCs w:val="24"/>
+        </w:rPr>
+        <w:t>. Δ/</w:t>
+      </w:r>
+      <w:proofErr w:type="spellStart"/>
+      <w:r>
+        <w:rPr>
+          <w:rFonts w:ascii="Calibri" w:hAnsi="Calibri" w:cs="Calibri"/>
+          <w:b/>
+          <w:bCs/>
+          <w:szCs w:val="24"/>
+        </w:rPr>
+        <w:t>νση</w:t>
+      </w:r>
+      <w:proofErr w:type="spellEnd"/>
+      <w:r>
+        <w:rPr>
+          <w:rFonts w:ascii="Calibri" w:hAnsi="Calibri" w:cs="Calibri"/>
+          <w:szCs w:val="24"/>
+        </w:rPr>
+        <w:t xml:space="preserve">     : Λ. </w:t>
+      </w:r>
+      <w:proofErr w:type="spellStart"/>
+      <w:r>
+        <w:rPr>
+          <w:rFonts w:ascii="Calibri" w:hAnsi="Calibri" w:cs="Calibri"/>
+          <w:szCs w:val="24"/>
+        </w:rPr>
+        <w:t>Κνωσσού</w:t>
+      </w:r>
+      <w:proofErr w:type="spellEnd"/>
+      <w:r>
+        <w:rPr>
+          <w:rFonts w:ascii="Calibri" w:hAnsi="Calibri" w:cs="Calibri"/>
+          <w:szCs w:val="24"/>
+        </w:rPr>
+        <w:t xml:space="preserve"> 6</w:t>
       </w:r>
     </w:p>
     <w:p>
@@ -628,8 +697,17 @@
           <w:rFonts w:ascii="Calibri" w:hAnsi="Calibri" w:cs="Calibri"/>
           <w:szCs w:val="24"/>
         </w:rPr>
-        <w:t xml:space="preserve"> : Ματθαίου Θεονύμφη</w:t>
-      </w:r>
+        <w:t xml:space="preserve"> : Ματθαίου </w:t>
+      </w:r>
+      <w:proofErr w:type="spellStart"/>
+      <w:r>
+        <w:rPr>
+          <w:rFonts w:ascii="Calibri" w:hAnsi="Calibri" w:cs="Calibri"/>
+          <w:szCs w:val="24"/>
+        </w:rPr>
+        <w:t>Θεονύμφη</w:t>
+      </w:r>
+      <w:proofErr w:type="spellEnd"/>
     </w:p>
     <w:p>
       <w:pPr>
@@ -738,6 +816,7 @@
         </w:rPr>
         <w:t>-</w:t>
       </w:r>
+      <w:proofErr w:type="spellStart"/>
       <w:r>
         <w:rPr>
           <w:rFonts w:ascii="Calibri" w:hAnsi="Calibri" w:cs="Calibri"/>
@@ -748,6 +827,7 @@
         </w:rPr>
         <w:t>mail</w:t>
       </w:r>
+      <w:proofErr w:type="spellEnd"/>
       <w:r>
         <w:rPr>
           <w:rFonts w:ascii="Calibri" w:hAnsi="Calibri" w:cs="Calibri"/>
@@ -764,6 +844,7 @@
         </w:rPr>
         <w:t xml:space="preserve">            : </w:t>
       </w:r>
+      <w:proofErr w:type="spellStart"/>
       <w:r>
         <w:rPr>
           <w:rFonts w:ascii="Calibri" w:hAnsi="Calibri" w:cs="Calibri"/>
@@ -772,6 +853,7 @@
         </w:rPr>
         <w:t>mail</w:t>
       </w:r>
+      <w:proofErr w:type="spellEnd"/>
       <w:r>
         <w:rPr>
           <w:rFonts w:ascii="Calibri" w:hAnsi="Calibri" w:cs="Calibri"/>
@@ -779,6 +861,7 @@
         </w:rPr>
         <w:t>@</w:t>
       </w:r>
+      <w:proofErr w:type="spellStart"/>
       <w:r>
         <w:rPr>
           <w:rFonts w:ascii="Calibri" w:hAnsi="Calibri" w:cs="Calibri"/>
@@ -787,6 +870,7 @@
         </w:rPr>
         <w:t>kritis</w:t>
       </w:r>
+      <w:proofErr w:type="spellEnd"/>
       <w:r>
         <w:rPr>
           <w:rFonts w:ascii="Calibri" w:hAnsi="Calibri" w:cs="Calibri"/>
@@ -794,6 +878,7 @@
         </w:rPr>
         <w:t>.</w:t>
       </w:r>
+      <w:proofErr w:type="spellStart"/>
       <w:r>
         <w:rPr>
           <w:rFonts w:ascii="Calibri" w:hAnsi="Calibri" w:cs="Calibri"/>
@@ -802,6 +887,7 @@
         </w:rPr>
         <w:t>pde</w:t>
       </w:r>
+      <w:proofErr w:type="spellEnd"/>
       <w:r>
         <w:rPr>
           <w:rFonts w:ascii="Calibri" w:hAnsi="Calibri" w:cs="Calibri"/>
@@ -809,6 +895,7 @@
         </w:rPr>
         <w:t>.</w:t>
       </w:r>
+      <w:proofErr w:type="spellStart"/>
       <w:r>
         <w:rPr>
           <w:rFonts w:ascii="Calibri" w:hAnsi="Calibri" w:cs="Calibri"/>
@@ -817,6 +904,7 @@
         </w:rPr>
         <w:t>sch</w:t>
       </w:r>
+      <w:proofErr w:type="spellEnd"/>
       <w:r>
         <w:rPr>
           <w:rFonts w:ascii="Calibri" w:hAnsi="Calibri" w:cs="Calibri"/>
@@ -824,6 +912,7 @@
         </w:rPr>
         <w:t>.</w:t>
       </w:r>
+      <w:proofErr w:type="spellStart"/>
       <w:r>
         <w:rPr>
           <w:rFonts w:ascii="Calibri" w:hAnsi="Calibri" w:cs="Calibri"/>
@@ -832,6 +921,7 @@
         </w:rPr>
         <w:t>gr</w:t>
       </w:r>
+      <w:proofErr w:type="spellEnd"/>
     </w:p>
     <w:p>
       <w:pPr>
@@ -957,7 +1047,23 @@
           <w:rFonts w:ascii="Calibri" w:hAnsi="Calibri" w:cs="Calibri"/>
           <w:szCs w:val="24"/>
         </w:rPr>
-        <w:t xml:space="preserve"> ΄Εχοντας υπόψη:</w:t>
+        <w:t xml:space="preserve"> </w:t>
+      </w:r>
+      <w:proofErr w:type="spellStart"/>
+      <w:r>
+        <w:rPr>
+          <w:rFonts w:ascii="Calibri" w:hAnsi="Calibri" w:cs="Calibri"/>
+          <w:szCs w:val="24"/>
+        </w:rPr>
+        <w:t>΄Εχοντας</w:t>
+      </w:r>
+      <w:proofErr w:type="spellEnd"/>
+      <w:r>
+        <w:rPr>
+          <w:rFonts w:ascii="Calibri" w:hAnsi="Calibri" w:cs="Calibri"/>
+          <w:szCs w:val="24"/>
+        </w:rPr>
+        <w:t xml:space="preserve"> υπόψη:</w:t>
       </w:r>
     </w:p>
     <w:p>
@@ -1067,7 +1173,21 @@
         <w:rPr>
           <w:rFonts w:ascii="Calibri" w:hAnsi="Calibri"/>
         </w:rPr>
-        <w:t>Τη με αριθμ. Φ. 353.1/324/105657/ Δ1/ 08-10-2002 (ΦΕΚ τ.Β΄1340/16-10-02) απόφαση του Υπουργού Εθνικής Παιδείας και Θρησκευμάτων με θέμα</w:t>
+        <w:t xml:space="preserve">Τη με </w:t>
+      </w:r>
+      <w:proofErr w:type="spellStart"/>
+      <w:r>
+        <w:rPr>
+          <w:rFonts w:ascii="Calibri" w:hAnsi="Calibri"/>
+        </w:rPr>
+        <w:t>αριθμ</w:t>
+      </w:r>
+      <w:proofErr w:type="spellEnd"/>
+      <w:r>
+        <w:rPr>
+          <w:rFonts w:ascii="Calibri" w:hAnsi="Calibri"/>
+        </w:rPr>
+        <w:t>. Φ. 353.1/324/105657/ Δ1/ 08-10-2002 (ΦΕΚ τ.Β΄1340/16-10-02) απόφαση του Υπουργού Εθνικής Παιδείας και Θρησκευμάτων με θέμα</w:t>
       </w:r>
       <w:r>
         <w:rPr>
@@ -1079,7 +1199,49 @@
         <w:rPr>
           <w:rFonts w:ascii="Calibri" w:hAnsi="Calibri"/>
         </w:rPr>
-        <w:t xml:space="preserve">« Καθορισμός των ειδικότερων καθηκόντων και αρμοδιοτήτων των προΐσταμένων των περιφερειακών υπηρεσιών Α/θμιας και Δ/θμιας εκπαίδευσης </w:t>
+        <w:t xml:space="preserve">« Καθορισμός των ειδικότερων καθηκόντων και αρμοδιοτήτων των </w:t>
+      </w:r>
+      <w:proofErr w:type="spellStart"/>
+      <w:r>
+        <w:rPr>
+          <w:rFonts w:ascii="Calibri" w:hAnsi="Calibri"/>
+        </w:rPr>
+        <w:t>προΐσταμένων</w:t>
+      </w:r>
+      <w:proofErr w:type="spellEnd"/>
+      <w:r>
+        <w:rPr>
+          <w:rFonts w:ascii="Calibri" w:hAnsi="Calibri"/>
+        </w:rPr>
+        <w:t xml:space="preserve"> των περιφερειακών υπηρεσιών Α/</w:t>
+      </w:r>
+      <w:proofErr w:type="spellStart"/>
+      <w:r>
+        <w:rPr>
+          <w:rFonts w:ascii="Calibri" w:hAnsi="Calibri"/>
+        </w:rPr>
+        <w:t>θμιας</w:t>
+      </w:r>
+      <w:proofErr w:type="spellEnd"/>
+      <w:r>
+        <w:rPr>
+          <w:rFonts w:ascii="Calibri" w:hAnsi="Calibri"/>
+        </w:rPr>
+        <w:t xml:space="preserve"> και Δ/</w:t>
+      </w:r>
+      <w:proofErr w:type="spellStart"/>
+      <w:r>
+        <w:rPr>
+          <w:rFonts w:ascii="Calibri" w:hAnsi="Calibri"/>
+        </w:rPr>
+        <w:t>θμιας</w:t>
+      </w:r>
+      <w:proofErr w:type="spellEnd"/>
+      <w:r>
+        <w:rPr>
+          <w:rFonts w:ascii="Calibri" w:hAnsi="Calibri"/>
+        </w:rPr>
+        <w:t xml:space="preserve"> εκπαίδευσης </w:t>
       </w:r>
       <w:r>
         <w:rPr>
@@ -1258,7 +1420,23 @@
           <w:rFonts w:ascii="Calibri" w:hAnsi="Calibri" w:cs="Arial"/>
           <w:sz w:val="24"/>
         </w:rPr>
-        <w:t>Τη με αριθμ πρωτ.ΔΙΔΑΔ/Φ</w:t>
+        <w:t xml:space="preserve">Τη με </w:t>
+      </w:r>
+      <w:proofErr w:type="spellStart"/>
+      <w:r>
+        <w:rPr>
+          <w:rFonts w:ascii="Calibri" w:hAnsi="Calibri" w:cs="Arial"/>
+          <w:sz w:val="24"/>
+        </w:rPr>
+        <w:t>αριθμ</w:t>
+      </w:r>
+      <w:proofErr w:type="spellEnd"/>
+      <w:r>
+        <w:rPr>
+          <w:rFonts w:ascii="Calibri" w:hAnsi="Calibri" w:cs="Arial"/>
+          <w:sz w:val="24"/>
+        </w:rPr>
+        <w:t xml:space="preserve"> πρωτ.ΔΙΔΑΔ/Φ</w:t>
       </w:r>
       <w:r>
         <w:rPr>
@@ -1311,14 +1489,46 @@
           <w:rFonts w:ascii="Calibri" w:hAnsi="Calibri" w:cs="Calibri"/>
           <w:szCs w:val="24"/>
         </w:rPr>
-        <w:t>Τη με αριθμ. π</w:t>
-      </w:r>
-      <w:r>
-        <w:rPr>
-          <w:rFonts w:ascii="Calibri" w:hAnsi="Calibri" w:cs="Calibri"/>
-          <w:szCs w:val="24"/>
-        </w:rPr>
-        <w:t>ρωτ. Φ.351.5/43/67822/Δ1/05-05-2014 (ΑΔΑ: ΒΙΦΓ9-4ΘΑ)</w:t>
+        <w:t xml:space="preserve">Τη με </w:t>
+      </w:r>
+      <w:proofErr w:type="spellStart"/>
+      <w:r>
+        <w:rPr>
+          <w:rFonts w:ascii="Calibri" w:hAnsi="Calibri" w:cs="Calibri"/>
+          <w:szCs w:val="24"/>
+        </w:rPr>
+        <w:t>αριθμ</w:t>
+      </w:r>
+      <w:proofErr w:type="spellEnd"/>
+      <w:r>
+        <w:rPr>
+          <w:rFonts w:ascii="Calibri" w:hAnsi="Calibri" w:cs="Calibri"/>
+          <w:szCs w:val="24"/>
+        </w:rPr>
+        <w:t xml:space="preserve">. </w:t>
+      </w:r>
+      <w:proofErr w:type="spellStart"/>
+      <w:r>
+        <w:rPr>
+          <w:rFonts w:ascii="Calibri" w:hAnsi="Calibri" w:cs="Calibri"/>
+          <w:szCs w:val="24"/>
+        </w:rPr>
+        <w:t>π</w:t>
+      </w:r>
+      <w:r>
+        <w:rPr>
+          <w:rFonts w:ascii="Calibri" w:hAnsi="Calibri" w:cs="Calibri"/>
+          <w:szCs w:val="24"/>
+        </w:rPr>
+        <w:t>ρωτ</w:t>
+      </w:r>
+      <w:proofErr w:type="spellEnd"/>
+      <w:r>
+        <w:rPr>
+          <w:rFonts w:ascii="Calibri" w:hAnsi="Calibri" w:cs="Calibri"/>
+          <w:szCs w:val="24"/>
+        </w:rPr>
+        <w:t>. Φ.351.5/43/67822/Δ1/05-05-2014 (ΑΔΑ: ΒΙΦΓ9-4ΘΑ)</w:t>
       </w:r>
       <w:r>
         <w:rPr>
@@ -2082,7 +2292,22 @@
                 <w:szCs w:val="24"/>
                 <w:lang w:val="en-US"/>
               </w:rPr>
-              <w:t>${POSITION_ORG}</w:t>
+              <w:t>${</w:t>
+            </w:r>
+            <w:r>
+              <w:rPr>
+                <w:rFonts w:ascii="Calibri" w:hAnsi="Calibri"/>
+                <w:szCs w:val="24"/>
+              </w:rPr>
+              <w:t>SERVICE</w:t>
+            </w:r>
+            <w:r>
+              <w:rPr>
+                <w:rFonts w:ascii="Calibri" w:hAnsi="Calibri"/>
+                <w:szCs w:val="24"/>
+                <w:lang w:val="en-US"/>
+              </w:rPr>
+              <w:t>_ORG}</w:t>
             </w:r>
           </w:p>
         </w:tc>
@@ -2106,7 +2331,22 @@
                 <w:szCs w:val="24"/>
                 <w:lang w:val="en-US"/>
               </w:rPr>
-              <w:t>${POSITION_SERVE}</w:t>
+              <w:t>${</w:t>
+            </w:r>
+            <w:r>
+              <w:rPr>
+                <w:rFonts w:ascii="Calibri" w:hAnsi="Calibri"/>
+                <w:szCs w:val="24"/>
+              </w:rPr>
+              <w:t>SERVICE</w:t>
+            </w:r>
+            <w:r>
+              <w:rPr>
+                <w:rFonts w:ascii="Calibri" w:hAnsi="Calibri"/>
+                <w:szCs w:val="24"/>
+                <w:lang w:val="en-US"/>
+              </w:rPr>
+              <w:t>_SERVE}</w:t>
             </w:r>
           </w:p>
         </w:tc>
@@ -2211,7 +2451,23 @@
           <w:rFonts w:ascii="Calibri" w:hAnsi="Calibri"/>
           <w:szCs w:val="24"/>
         </w:rPr>
-        <w:t xml:space="preserve">Ο Περιφερειακός Δ/ντής </w:t>
+        <w:t>Ο Περιφερειακός Δ/</w:t>
+      </w:r>
+      <w:proofErr w:type="spellStart"/>
+      <w:r>
+        <w:rPr>
+          <w:rFonts w:ascii="Calibri" w:hAnsi="Calibri"/>
+          <w:szCs w:val="24"/>
+        </w:rPr>
+        <w:t>ντής</w:t>
+      </w:r>
+      <w:proofErr w:type="spellEnd"/>
+      <w:r>
+        <w:rPr>
+          <w:rFonts w:ascii="Calibri" w:hAnsi="Calibri"/>
+          <w:szCs w:val="24"/>
+        </w:rPr>
+        <w:t xml:space="preserve"> </w:t>
       </w:r>
     </w:p>
     <w:p>
@@ -2305,7 +2561,23 @@
           <w:rFonts w:ascii="Calibri" w:hAnsi="Calibri"/>
           <w:szCs w:val="24"/>
         </w:rPr>
-        <w:t>δια των οικείων Δ/νσεων)</w:t>
+        <w:t>δια των οικείων Δ/</w:t>
+      </w:r>
+      <w:proofErr w:type="spellStart"/>
+      <w:r>
+        <w:rPr>
+          <w:rFonts w:ascii="Calibri" w:hAnsi="Calibri"/>
+          <w:szCs w:val="24"/>
+        </w:rPr>
+        <w:t>νσεων</w:t>
+      </w:r>
+      <w:proofErr w:type="spellEnd"/>
+      <w:r>
+        <w:rPr>
+          <w:rFonts w:ascii="Calibri" w:hAnsi="Calibri"/>
+          <w:szCs w:val="24"/>
+        </w:rPr>
+        <w:t>)</w:t>
       </w:r>
     </w:p>
     <w:p>
@@ -2827,11 +3099,16 @@
   </w:style>
   <w:style w:type="character" w:default="1" w:styleId="a0">
     <w:name w:val="Default Paragraph Font"/>
+    <w:uiPriority w:val="1"/>
     <w:semiHidden/>
+    <w:unhideWhenUsed/>
   </w:style>
   <w:style w:type="table" w:default="1" w:styleId="a1">
     <w:name w:val="Normal Table"/>
+    <w:uiPriority w:val="99"/>
     <w:semiHidden/>
+    <w:unhideWhenUsed/>
+    <w:qFormat/>
     <w:tblPr>
       <w:tblInd w:w="0" w:type="dxa"/>
       <w:tblCellMar>
@@ -2844,7 +3121,9 @@
   </w:style>
   <w:style w:type="numbering" w:default="1" w:styleId="a2">
     <w:name w:val="No List"/>
+    <w:uiPriority w:val="99"/>
     <w:semiHidden/>
+    <w:unhideWhenUsed/>
   </w:style>
   <w:style w:type="paragraph" w:customStyle="1" w:styleId="WW-">
     <w:name w:val="WW-Προεπιλεγμένη τεχνοτροπία"/>

</xml_diff>